<commit_message>
add wdm audio driver overview
</commit_message>
<xml_diff>
--- a/Windows_Audio/Window10中音频驱动的相关更新.docx
+++ b/Windows_Audio/Window10中音频驱动的相关更新.docx
@@ -11,7 +11,6 @@
           <w:szCs w:val="24"/>
         </w:rPr>
       </w:pPr>
-      <w:bookmarkStart w:id="0" w:name="_GoBack"/>
       <w:r>
         <w:rPr>
           <w:rFonts w:hint="eastAsia"/>
@@ -48,7 +47,6 @@
         <w:t>更新</w:t>
       </w:r>
     </w:p>
-    <w:bookmarkEnd w:id="0"/>
     <w:p>
       <w:pPr>
         <w:spacing w:before="100" w:beforeAutospacing="1" w:after="100" w:afterAutospacing="1" w:line="240" w:lineRule="auto"/>
@@ -469,7 +467,7 @@
       <w:pPr>
         <w:spacing w:before="100" w:beforeAutospacing="1" w:after="100" w:afterAutospacing="1" w:line="240" w:lineRule="auto"/>
         <w:rPr>
-          <w:rFonts w:ascii="Microsoft YaHei" w:eastAsia="Microsoft YaHei" w:hAnsi="Microsoft YaHei" w:cs="Times New Roman" w:hint="eastAsia"/>
+          <w:rFonts w:ascii="Microsoft YaHei" w:eastAsia="Microsoft YaHei" w:hAnsi="Microsoft YaHei" w:cs="Times New Roman"/>
           <w:sz w:val="24"/>
           <w:szCs w:val="24"/>
         </w:rPr>
@@ -794,7 +792,6 @@
           <w:sz w:val="24"/>
           <w:szCs w:val="24"/>
         </w:rPr>
-        <w:lastRenderedPageBreak/>
         <w:t>音频驱动(</w:t>
       </w:r>
       <w:r>
@@ -1130,7 +1127,7 @@
             <v:path o:extrusionok="f" gradientshapeok="t" o:connecttype="rect"/>
             <o:lock v:ext="edit" aspectratio="t"/>
           </v:shapetype>
-          <v:shape id="_x0000_i1032" type="#_x0000_t75" style="width:257.35pt;height:328.3pt">
+          <v:shape id="_x0000_i1025" type="#_x0000_t75" style="width:257.15pt;height:328.2pt">
             <v:imagedata r:id="rId12" o:title="1" croptop="3412f" cropbottom="5292f" cropleft="3793f" cropright="6414f"/>
           </v:shape>
         </w:pict>
@@ -1151,23 +1148,7 @@
           <w:sz w:val="24"/>
           <w:szCs w:val="24"/>
         </w:rPr>
-        <w:t>音频堆栈支持多种数据包大小和动态</w:t>
-      </w:r>
-      <w:r>
-        <w:rPr>
-          <w:rFonts w:ascii="Microsoft YaHei" w:eastAsia="Microsoft YaHei" w:hAnsi="Microsoft YaHei" w:cs="Times New Roman" w:hint="eastAsia"/>
-          <w:sz w:val="24"/>
-          <w:szCs w:val="24"/>
-        </w:rPr>
-        <w:t>调整</w:t>
-      </w:r>
-      <w:r>
-        <w:rPr>
-          <w:rFonts w:ascii="Microsoft YaHei" w:eastAsia="Microsoft YaHei" w:hAnsi="Microsoft YaHei" w:cs="Times New Roman" w:hint="eastAsia"/>
-          <w:sz w:val="24"/>
-          <w:szCs w:val="24"/>
-        </w:rPr>
-        <w:t>数据包大小，以便根据用户的情况优化延迟和功耗之间的权衡。另外，将对流进行优先级</w:t>
+        <w:t>音频堆栈支持多种数据包大小和动态调整数据包大小，以便根据用户的情况优化延迟和功耗之间的权衡。另外，将对流进行优先级</w:t>
       </w:r>
       <w:r>
         <w:rPr>
@@ -1503,7 +1484,6 @@
           <w:sz w:val="24"/>
           <w:szCs w:val="24"/>
         </w:rPr>
-        <w:lastRenderedPageBreak/>
         <w:t>[</w:t>
       </w:r>
       <w:r>
@@ -1866,15 +1846,7 @@
                 <w:sz w:val="24"/>
                 <w:szCs w:val="24"/>
               </w:rPr>
-              <w:t>原始</w:t>
-            </w:r>
-            <w:r>
-              <w:rPr>
-                <w:rFonts w:ascii="Microsoft YaHei" w:eastAsia="Microsoft YaHei" w:hAnsi="Microsoft YaHei" w:cs="Times New Roman" w:hint="eastAsia"/>
-                <w:sz w:val="24"/>
-                <w:szCs w:val="24"/>
-              </w:rPr>
-              <w:t>(Raw)</w:t>
+              <w:t>原始(Raw)</w:t>
             </w:r>
           </w:p>
         </w:tc>
@@ -1906,11 +1878,11 @@
             </w:pPr>
             <w:r>
               <w:rPr>
-                <w:rFonts w:ascii="Microsoft YaHei" w:eastAsia="Microsoft YaHei" w:hAnsi="Microsoft YaHei" w:cs="Times New Roman"/>
-                <w:sz w:val="24"/>
-                <w:szCs w:val="24"/>
-              </w:rPr>
-              <w:t>Both</w:t>
+                <w:rFonts w:ascii="Microsoft YaHei" w:eastAsia="Microsoft YaHei" w:hAnsi="Microsoft YaHei" w:cs="Times New Roman" w:hint="eastAsia"/>
+                <w:sz w:val="24"/>
+                <w:szCs w:val="24"/>
+              </w:rPr>
+              <w:t>都</w:t>
             </w:r>
           </w:p>
         </w:tc>
@@ -2066,11 +2038,11 @@
             </w:pPr>
             <w:r>
               <w:rPr>
-                <w:rFonts w:ascii="Microsoft YaHei" w:eastAsia="Microsoft YaHei" w:hAnsi="Microsoft YaHei" w:cs="Times New Roman"/>
-                <w:sz w:val="24"/>
-                <w:szCs w:val="24"/>
-              </w:rPr>
-              <w:t>Both</w:t>
+                <w:rFonts w:ascii="Microsoft YaHei" w:eastAsia="Microsoft YaHei" w:hAnsi="Microsoft YaHei" w:cs="Times New Roman" w:hint="eastAsia"/>
+                <w:sz w:val="24"/>
+                <w:szCs w:val="24"/>
+              </w:rPr>
+              <w:t>都</w:t>
             </w:r>
           </w:p>
         </w:tc>
@@ -2358,11 +2330,11 @@
             </w:pPr>
             <w:r>
               <w:rPr>
-                <w:rFonts w:ascii="Microsoft YaHei" w:eastAsia="Microsoft YaHei" w:hAnsi="Microsoft YaHei" w:cs="Times New Roman"/>
-                <w:sz w:val="24"/>
-                <w:szCs w:val="24"/>
-              </w:rPr>
-              <w:t>Both</w:t>
+                <w:rFonts w:ascii="Microsoft YaHei" w:eastAsia="Microsoft YaHei" w:hAnsi="Microsoft YaHei" w:cs="Times New Roman" w:hint="eastAsia"/>
+                <w:sz w:val="24"/>
+                <w:szCs w:val="24"/>
+              </w:rPr>
+              <w:t>都</w:t>
             </w:r>
           </w:p>
         </w:tc>
@@ -2504,7 +2476,7 @@
                 <w:sz w:val="24"/>
                 <w:szCs w:val="24"/>
               </w:rPr>
-              <w:t>Capture</w:t>
+              <w:t>捕获</w:t>
             </w:r>
           </w:p>
         </w:tc>
@@ -2666,11 +2638,11 @@
             </w:pPr>
             <w:r>
               <w:rPr>
-                <w:rFonts w:ascii="Microsoft YaHei" w:eastAsia="Microsoft YaHei" w:hAnsi="Microsoft YaHei" w:cs="Times New Roman"/>
-                <w:sz w:val="24"/>
-                <w:szCs w:val="24"/>
-              </w:rPr>
-              <w:t>Both</w:t>
+                <w:rFonts w:ascii="Microsoft YaHei" w:eastAsia="Microsoft YaHei" w:hAnsi="Microsoft YaHei" w:cs="Times New Roman" w:hint="eastAsia"/>
+                <w:sz w:val="24"/>
+                <w:szCs w:val="24"/>
+              </w:rPr>
+              <w:t>都</w:t>
             </w:r>
           </w:p>
         </w:tc>
@@ -2722,15 +2694,7 @@
                 <w:sz w:val="24"/>
                 <w:szCs w:val="24"/>
               </w:rPr>
-              <w:t xml:space="preserve"> </w:t>
-            </w:r>
-            <w:r>
-              <w:rPr>
-                <w:rFonts w:ascii="Microsoft YaHei" w:eastAsia="Microsoft YaHei" w:hAnsi="Microsoft YaHei" w:cs="Times New Roman"/>
-                <w:sz w:val="24"/>
-                <w:szCs w:val="24"/>
-              </w:rPr>
-              <w:t>Skype，Lync</w:t>
+              <w:t xml:space="preserve"> Skype，Lync</w:t>
             </w:r>
             <w:r>
               <w:rPr>
@@ -2776,7 +2740,6 @@
                 <w:sz w:val="24"/>
                 <w:szCs w:val="24"/>
               </w:rPr>
-              <w:lastRenderedPageBreak/>
               <w:t>通知(Notification)</w:t>
             </w:r>
             <w:r>
@@ -2817,11 +2780,11 @@
             </w:pPr>
             <w:r>
               <w:rPr>
-                <w:rFonts w:ascii="Microsoft YaHei" w:eastAsia="Microsoft YaHei" w:hAnsi="Microsoft YaHei" w:cs="Times New Roman"/>
-                <w:sz w:val="24"/>
-                <w:szCs w:val="24"/>
-              </w:rPr>
-              <w:t>Render</w:t>
+                <w:rFonts w:ascii="Microsoft YaHei" w:eastAsia="Microsoft YaHei" w:hAnsi="Microsoft YaHei" w:cs="Times New Roman" w:hint="eastAsia"/>
+                <w:sz w:val="24"/>
+                <w:szCs w:val="24"/>
+              </w:rPr>
+              <w:t>渲染</w:t>
             </w:r>
           </w:p>
         </w:tc>
@@ -2875,7 +2838,7 @@
       <w:pPr>
         <w:spacing w:before="100" w:beforeAutospacing="1" w:after="100" w:afterAutospacing="1" w:line="240" w:lineRule="auto"/>
         <w:rPr>
-          <w:rFonts w:ascii="Microsoft YaHei" w:eastAsia="Microsoft YaHei" w:hAnsi="Microsoft YaHei" w:cs="Times New Roman" w:hint="eastAsia"/>
+          <w:rFonts w:ascii="Microsoft YaHei" w:eastAsia="Microsoft YaHei" w:hAnsi="Microsoft YaHei" w:cs="Times New Roman"/>
           <w:sz w:val="24"/>
           <w:szCs w:val="24"/>
         </w:rPr>
@@ -3026,7 +2989,7 @@
             <w:pPr>
               <w:spacing w:after="0" w:line="240" w:lineRule="auto"/>
               <w:rPr>
-                <w:rFonts w:ascii="Microsoft YaHei" w:eastAsia="Microsoft YaHei" w:hAnsi="Microsoft YaHei" w:cs="Times New Roman" w:hint="eastAsia"/>
+                <w:rFonts w:ascii="Microsoft YaHei" w:eastAsia="Microsoft YaHei" w:hAnsi="Microsoft YaHei" w:cs="Times New Roman"/>
                 <w:sz w:val="24"/>
                 <w:szCs w:val="24"/>
               </w:rPr>
@@ -3777,7 +3740,6 @@
                 <w:sz w:val="24"/>
                 <w:szCs w:val="24"/>
               </w:rPr>
-              <w:lastRenderedPageBreak/>
               <w:t>声音特效(</w:t>
             </w:r>
             <w:r>
@@ -3884,15 +3846,7 @@
                 <w:sz w:val="24"/>
                 <w:szCs w:val="24"/>
               </w:rPr>
-              <w:t>体</w:t>
-            </w:r>
-            <w:r>
-              <w:rPr>
-                <w:rFonts w:ascii="Microsoft YaHei" w:eastAsia="Microsoft YaHei" w:hAnsi="Microsoft YaHei" w:cs="Times New Roman" w:hint="eastAsia"/>
-                <w:sz w:val="24"/>
-                <w:szCs w:val="24"/>
-              </w:rPr>
-              <w:t>(</w:t>
+              <w:t>体(</w:t>
             </w:r>
             <w:r>
               <w:rPr>
@@ -3938,21 +3892,15 @@
                 <w:szCs w:val="24"/>
               </w:rPr>
             </w:pPr>
-            <w:r>
-              <w:rPr>
-                <w:rFonts w:ascii="Microsoft YaHei" w:eastAsia="Microsoft YaHei" w:hAnsi="Microsoft YaHei" w:cs="Times New Roman"/>
-                <w:sz w:val="24"/>
-                <w:szCs w:val="24"/>
-              </w:rPr>
-              <w:t>在游戏音乐</w:t>
-            </w:r>
-            <w:r>
-              <w:rPr>
-                <w:rFonts w:ascii="Microsoft YaHei" w:eastAsia="Microsoft YaHei" w:hAnsi="Microsoft YaHei" w:cs="Times New Roman" w:hint="eastAsia"/>
-                <w:sz w:val="24"/>
-                <w:szCs w:val="24"/>
-              </w:rPr>
-              <w:t>中</w:t>
+            <w:bookmarkStart w:id="0" w:name="_GoBack"/>
+            <w:bookmarkEnd w:id="0"/>
+            <w:r>
+              <w:rPr>
+                <w:rFonts w:ascii="Microsoft YaHei" w:eastAsia="Microsoft YaHei" w:hAnsi="Microsoft YaHei" w:cs="Times New Roman"/>
+                <w:sz w:val="24"/>
+                <w:szCs w:val="24"/>
+              </w:rPr>
+              <w:t>游戏音乐</w:t>
             </w:r>
           </w:p>
         </w:tc>
@@ -4042,7 +3990,39 @@
                 <w:sz w:val="24"/>
                 <w:szCs w:val="24"/>
               </w:rPr>
-              <w:t>球弹跳，汽车发动机声音，子弹等</w:t>
+              <w:t>球弹跳</w:t>
+            </w:r>
+            <w:r>
+              <w:rPr>
+                <w:rFonts w:ascii="Microsoft YaHei" w:eastAsia="Microsoft YaHei" w:hAnsi="Microsoft YaHei" w:cs="Times New Roman" w:hint="eastAsia"/>
+                <w:sz w:val="24"/>
+                <w:szCs w:val="24"/>
+              </w:rPr>
+              <w:t>声</w:t>
+            </w:r>
+            <w:r>
+              <w:rPr>
+                <w:rFonts w:ascii="Microsoft YaHei" w:eastAsia="Microsoft YaHei" w:hAnsi="Microsoft YaHei" w:cs="Times New Roman"/>
+                <w:sz w:val="24"/>
+                <w:szCs w:val="24"/>
+              </w:rPr>
+              <w:t>，汽车发动机声音，子弹</w:t>
+            </w:r>
+            <w:r>
+              <w:rPr>
+                <w:rFonts w:ascii="Microsoft YaHei" w:eastAsia="Microsoft YaHei" w:hAnsi="Microsoft YaHei" w:cs="Times New Roman" w:hint="eastAsia"/>
+                <w:sz w:val="24"/>
+                <w:szCs w:val="24"/>
+              </w:rPr>
+              <w:t>声</w:t>
+            </w:r>
+            <w:r>
+              <w:rPr>
+                <w:rFonts w:ascii="Microsoft YaHei" w:eastAsia="Microsoft YaHei" w:hAnsi="Microsoft YaHei" w:cs="Times New Roman"/>
+                <w:sz w:val="24"/>
+                <w:szCs w:val="24"/>
+              </w:rPr>
+              <w:t>等</w:t>
             </w:r>
             <w:r>
               <w:rPr>
@@ -4357,14 +4337,28 @@
           <w:rFonts w:ascii="Microsoft YaHei" w:eastAsia="Microsoft YaHei" w:hAnsi="Microsoft YaHei" w:cs="Microsoft YaHei" w:hint="eastAsia"/>
           <w:color w:val="171717"/>
         </w:rPr>
-        <w:t>支持硬件</w:t>
+        <w:t>支持硬件分担</w:t>
+      </w:r>
+      <w:r>
+        <w:rPr>
+          <w:rFonts w:ascii="Segoe UI" w:hAnsi="Segoe UI" w:cs="Segoe UI"/>
+          <w:color w:val="171717"/>
+        </w:rPr>
+        <w:t>APO</w:t>
       </w:r>
       <w:r>
         <w:rPr>
           <w:rFonts w:ascii="Microsoft YaHei" w:eastAsia="Microsoft YaHei" w:hAnsi="Microsoft YaHei" w:cs="Microsoft YaHei" w:hint="eastAsia"/>
           <w:color w:val="171717"/>
         </w:rPr>
-        <w:t>分担</w:t>
+        <w:t>音效</w:t>
+      </w:r>
+      <w:r>
+        <w:rPr>
+          <w:rFonts w:ascii="Microsoft YaHei" w:eastAsia="Microsoft YaHei" w:hAnsi="Microsoft YaHei" w:cs="Microsoft YaHei" w:hint="eastAsia"/>
+          <w:color w:val="171717"/>
+        </w:rPr>
+        <w:t>。可以将</w:t>
       </w:r>
       <w:r>
         <w:rPr>
@@ -4378,70 +4372,21 @@
           <w:rFonts w:ascii="Microsoft YaHei" w:eastAsia="Microsoft YaHei" w:hAnsi="Microsoft YaHei" w:cs="Microsoft YaHei" w:hint="eastAsia"/>
           <w:color w:val="171717"/>
         </w:rPr>
-        <w:t>音效</w:t>
+        <w:t>加载到分担引脚(offload</w:t>
+      </w:r>
+      <w:r>
+        <w:rPr>
+          <w:rFonts w:ascii="Microsoft YaHei" w:eastAsia="Microsoft YaHei" w:hAnsi="Microsoft YaHei" w:cs="Microsoft YaHei"/>
+          <w:color w:val="171717"/>
+        </w:rPr>
+        <w:t xml:space="preserve"> </w:t>
       </w:r>
       <w:r>
         <w:rPr>
           <w:rFonts w:ascii="Microsoft YaHei" w:eastAsia="Microsoft YaHei" w:hAnsi="Microsoft YaHei" w:cs="Microsoft YaHei" w:hint="eastAsia"/>
           <w:color w:val="171717"/>
         </w:rPr>
-        <w:t>。可以将</w:t>
-      </w:r>
-      <w:r>
-        <w:rPr>
-          <w:rFonts w:ascii="Segoe UI" w:hAnsi="Segoe UI" w:cs="Segoe UI"/>
-          <w:color w:val="171717"/>
-        </w:rPr>
-        <w:t>APO</w:t>
-      </w:r>
-      <w:r>
-        <w:rPr>
-          <w:rFonts w:ascii="Microsoft YaHei" w:eastAsia="Microsoft YaHei" w:hAnsi="Microsoft YaHei" w:cs="Microsoft YaHei" w:hint="eastAsia"/>
-          <w:color w:val="171717"/>
-        </w:rPr>
-        <w:t>加载到</w:t>
-      </w:r>
-      <w:r>
-        <w:rPr>
-          <w:rFonts w:ascii="Microsoft YaHei" w:eastAsia="Microsoft YaHei" w:hAnsi="Microsoft YaHei" w:cs="Microsoft YaHei" w:hint="eastAsia"/>
-          <w:color w:val="171717"/>
-        </w:rPr>
-        <w:t>分担</w:t>
-      </w:r>
-      <w:r>
-        <w:rPr>
-          <w:rFonts w:ascii="Microsoft YaHei" w:eastAsia="Microsoft YaHei" w:hAnsi="Microsoft YaHei" w:cs="Microsoft YaHei" w:hint="eastAsia"/>
-          <w:color w:val="171717"/>
-        </w:rPr>
-        <w:t>引脚</w:t>
-      </w:r>
-      <w:r>
-        <w:rPr>
-          <w:rFonts w:ascii="Microsoft YaHei" w:eastAsia="Microsoft YaHei" w:hAnsi="Microsoft YaHei" w:cs="Microsoft YaHei" w:hint="eastAsia"/>
-          <w:color w:val="171717"/>
-        </w:rPr>
-        <w:t>(offload</w:t>
-      </w:r>
-      <w:r>
-        <w:rPr>
-          <w:rFonts w:ascii="Microsoft YaHei" w:eastAsia="Microsoft YaHei" w:hAnsi="Microsoft YaHei" w:cs="Microsoft YaHei"/>
-          <w:color w:val="171717"/>
-        </w:rPr>
-        <w:t xml:space="preserve"> </w:t>
-      </w:r>
-      <w:r>
-        <w:rPr>
-          <w:rFonts w:ascii="Microsoft YaHei" w:eastAsia="Microsoft YaHei" w:hAnsi="Microsoft YaHei" w:cs="Microsoft YaHei" w:hint="eastAsia"/>
-          <w:color w:val="171717"/>
-        </w:rPr>
-        <w:t>pin)</w:t>
-      </w:r>
-      <w:r>
-        <w:rPr>
-          <w:rFonts w:ascii="Microsoft YaHei" w:eastAsia="Microsoft YaHei" w:hAnsi="Microsoft YaHei" w:cs="Microsoft YaHei" w:hint="eastAsia"/>
-          <w:color w:val="171717"/>
-        </w:rPr>
-        <w:t>的顶部。这样可以在软件和硬件中完成音频处理。另外，</w:t>
+        <w:t>pin)的顶部。这样可以在软件和硬件中完成音频处理。另外，</w:t>
       </w:r>
       <w:r>
         <w:rPr>
@@ -4721,54 +4666,17 @@
         </w:rPr>
         <w:t>体验（例如Cortana）。该功能适用于屏幕关闭，空闲或完全激活时的情况。如果硬件支持缓冲，则用户可以将关键字短语和命令短语链接在一起。这为用户改善了端到端的语音体验。有关更多信息，请参阅</w:t>
       </w:r>
-      <w:r>
-        <w:rPr>
-          <w:rFonts w:ascii="Microsoft YaHei" w:eastAsia="Microsoft YaHei" w:hAnsi="Microsoft YaHei" w:cs="Times New Roman"/>
-          <w:sz w:val="24"/>
-          <w:szCs w:val="24"/>
-        </w:rPr>
-        <w:fldChar w:fldCharType="begin"/>
-      </w:r>
-      <w:r>
-        <w:rPr>
-          <w:rFonts w:ascii="Microsoft YaHei" w:eastAsia="Microsoft YaHei" w:hAnsi="Microsoft YaHei" w:cs="Times New Roman"/>
-          <w:sz w:val="24"/>
-          <w:szCs w:val="24"/>
-        </w:rPr>
-        <w:instrText xml:space="preserve"> HYPERLINK "https://docs.microsoft.com/en-us/windows-hardware/drivers/audio/voice-activation" </w:instrText>
-      </w:r>
-      <w:r>
-        <w:rPr>
-          <w:rFonts w:ascii="Microsoft YaHei" w:eastAsia="Microsoft YaHei" w:hAnsi="Microsoft YaHei" w:cs="Times New Roman"/>
-          <w:sz w:val="24"/>
-          <w:szCs w:val="24"/>
-        </w:rPr>
-      </w:r>
-      <w:r>
-        <w:rPr>
-          <w:rFonts w:ascii="Microsoft YaHei" w:eastAsia="Microsoft YaHei" w:hAnsi="Microsoft YaHei" w:cs="Times New Roman"/>
-          <w:sz w:val="24"/>
-          <w:szCs w:val="24"/>
-        </w:rPr>
-        <w:fldChar w:fldCharType="separate"/>
-      </w:r>
-      <w:r>
-        <w:rPr>
-          <w:rStyle w:val="Hyperlink"/>
-          <w:rFonts w:ascii="Microsoft YaHei" w:eastAsia="Microsoft YaHei" w:hAnsi="Microsoft YaHei" w:cs="Times New Roman" w:hint="eastAsia"/>
-          <w:sz w:val="24"/>
-          <w:szCs w:val="24"/>
-        </w:rPr>
-        <w:t>语音激活</w:t>
-      </w:r>
-      <w:r>
-        <w:rPr>
-          <w:rFonts w:ascii="Microsoft YaHei" w:eastAsia="Microsoft YaHei" w:hAnsi="Microsoft YaHei" w:cs="Times New Roman"/>
-          <w:sz w:val="24"/>
-          <w:szCs w:val="24"/>
-        </w:rPr>
-        <w:fldChar w:fldCharType="end"/>
-      </w:r>
+      <w:hyperlink r:id="rId14" w:history="1">
+        <w:r>
+          <w:rPr>
+            <w:rStyle w:val="Hyperlink"/>
+            <w:rFonts w:ascii="Microsoft YaHei" w:eastAsia="Microsoft YaHei" w:hAnsi="Microsoft YaHei" w:cs="Times New Roman" w:hint="eastAsia"/>
+            <w:sz w:val="24"/>
+            <w:szCs w:val="24"/>
+          </w:rPr>
+          <w:t>语音激活</w:t>
+        </w:r>
+      </w:hyperlink>
       <w:r>
         <w:rPr>
           <w:rFonts w:ascii="Microsoft YaHei" w:eastAsia="Microsoft YaHei" w:hAnsi="Microsoft YaHei" w:cs="Times New Roman" w:hint="eastAsia"/>
@@ -4783,7 +4691,6 @@
         <w:pStyle w:val="Heading1"/>
       </w:pPr>
       <w:r>
-        <w:lastRenderedPageBreak/>
         <w:t xml:space="preserve">6. </w:t>
       </w:r>
       <w:r>
@@ -4952,7 +4859,15 @@
           <w:color w:val="171717"/>
           <w:shd w:val="clear" w:color="auto" w:fill="FFFFFF"/>
         </w:rPr>
-        <w:t>1</w:t>
+        <w:t>1’</w:t>
+      </w:r>
+      <w:r>
+        <w:rPr>
+          <w:rFonts w:ascii="Segoe UI" w:hAnsi="Segoe UI" w:cs="Segoe UI" w:hint="eastAsia"/>
+          <w:color w:val="171717"/>
+          <w:shd w:val="clear" w:color="auto" w:fill="FFFFFF"/>
+        </w:rPr>
+        <w:t>s,</w:t>
       </w:r>
       <w:r>
         <w:rPr>
@@ -4960,7 +4875,7 @@
           <w:color w:val="171717"/>
           <w:shd w:val="clear" w:color="auto" w:fill="FFFFFF"/>
         </w:rPr>
-        <w:t>’</w:t>
+        <w:t xml:space="preserve"> </w:t>
       </w:r>
       <w:r>
         <w:rPr>
@@ -4968,7 +4883,37 @@
           <w:color w:val="171717"/>
           <w:shd w:val="clear" w:color="auto" w:fill="FFFFFF"/>
         </w:rPr>
-        <w:t>s,</w:t>
+        <w:t>译注</w:t>
+      </w:r>
+      <w:r>
+        <w:rPr>
+          <w:rFonts w:ascii="Segoe UI" w:hAnsi="Segoe UI" w:cs="Segoe UI" w:hint="eastAsia"/>
+          <w:color w:val="171717"/>
+          <w:shd w:val="clear" w:color="auto" w:fill="FFFFFF"/>
+        </w:rPr>
+        <w:t>:</w:t>
+      </w:r>
+      <w:r>
+        <w:rPr>
+          <w:rFonts w:hint="eastAsia"/>
+        </w:rPr>
+        <w:t xml:space="preserve"> </w:t>
+      </w:r>
+      <w:r>
+        <w:rPr>
+          <w:rFonts w:ascii="Segoe UI" w:hAnsi="Segoe UI" w:cs="Segoe UI" w:hint="eastAsia"/>
+          <w:color w:val="171717"/>
+          <w:shd w:val="clear" w:color="auto" w:fill="FFFFFF"/>
+        </w:rPr>
+        <w:t>同时具有平板电脑和笔记本电脑功能的便携式计算机</w:t>
+      </w:r>
+      <w:r>
+        <w:rPr>
+          <w:rFonts w:ascii="Segoe UI" w:hAnsi="Segoe UI" w:cs="Segoe UI" w:hint="eastAsia"/>
+          <w:color w:val="171717"/>
+          <w:shd w:val="clear" w:color="auto" w:fill="FFFFFF"/>
+        </w:rPr>
+        <w:t>)</w:t>
       </w:r>
       <w:r>
         <w:rPr>
@@ -4980,65 +4925,11 @@
       </w:r>
       <w:r>
         <w:rPr>
-          <w:rFonts w:ascii="Segoe UI" w:hAnsi="Segoe UI" w:cs="Segoe UI" w:hint="eastAsia"/>
+          <w:rFonts w:ascii="Segoe UI" w:hAnsi="Segoe UI" w:cs="Segoe UI"/>
           <w:color w:val="171717"/>
           <w:shd w:val="clear" w:color="auto" w:fill="FFFFFF"/>
         </w:rPr>
-        <w:t>译注</w:t>
-      </w:r>
-      <w:r>
-        <w:rPr>
-          <w:rFonts w:ascii="Segoe UI" w:hAnsi="Segoe UI" w:cs="Segoe UI" w:hint="eastAsia"/>
-          <w:color w:val="171717"/>
-          <w:shd w:val="clear" w:color="auto" w:fill="FFFFFF"/>
-        </w:rPr>
-        <w:t>:</w:t>
-      </w:r>
-      <w:r>
-        <w:rPr>
-          <w:rFonts w:hint="eastAsia"/>
-        </w:rPr>
-        <w:t xml:space="preserve"> </w:t>
-      </w:r>
-      <w:r>
-        <w:rPr>
-          <w:rFonts w:ascii="Segoe UI" w:hAnsi="Segoe UI" w:cs="Segoe UI" w:hint="eastAsia"/>
-          <w:color w:val="171717"/>
-          <w:shd w:val="clear" w:color="auto" w:fill="FFFFFF"/>
-        </w:rPr>
-        <w:t>同时具有平板电脑和笔记本电脑功能的便携式计算机</w:t>
-      </w:r>
-      <w:r>
-        <w:rPr>
-          <w:rFonts w:ascii="Segoe UI" w:hAnsi="Segoe UI" w:cs="Segoe UI" w:hint="eastAsia"/>
-          <w:color w:val="171717"/>
-          <w:shd w:val="clear" w:color="auto" w:fill="FFFFFF"/>
-        </w:rPr>
-        <w:t>)</w:t>
-      </w:r>
-      <w:r>
-        <w:rPr>
-          <w:rFonts w:ascii="Segoe UI" w:hAnsi="Segoe UI" w:cs="Segoe UI"/>
-          <w:color w:val="171717"/>
-          <w:shd w:val="clear" w:color="auto" w:fill="FFFFFF"/>
-        </w:rPr>
-        <w:t xml:space="preserve"> </w:t>
-      </w:r>
-      <w:r>
-        <w:rPr>
-          <w:rFonts w:ascii="Segoe UI" w:hAnsi="Segoe UI" w:cs="Segoe UI"/>
-          <w:color w:val="171717"/>
-          <w:shd w:val="clear" w:color="auto" w:fill="FFFFFF"/>
-        </w:rPr>
-        <w:t>，以及</w:t>
-      </w:r>
-      <w:r>
-        <w:rPr>
-          <w:rFonts w:ascii="Segoe UI" w:hAnsi="Segoe UI" w:cs="Segoe UI"/>
-          <w:color w:val="171717"/>
-          <w:shd w:val="clear" w:color="auto" w:fill="FFFFFF"/>
-        </w:rPr>
-        <w:t>手机和小屏幕平板电脑</w:t>
+        <w:t>，以及手机和小屏幕平板电脑</w:t>
       </w:r>
       <w:r>
         <w:rPr>
@@ -5620,16 +5511,7 @@
           <w:sz w:val="24"/>
           <w:szCs w:val="24"/>
         </w:rPr>
-        <w:t>包含一种</w:t>
-      </w:r>
-      <w:r>
-        <w:rPr>
-          <w:rFonts w:ascii="Microsoft YaHei" w:eastAsia="Microsoft YaHei" w:hAnsi="Microsoft YaHei" w:cs="Microsoft YaHei" w:hint="eastAsia"/>
-          <w:color w:val="171717"/>
-          <w:sz w:val="24"/>
-          <w:szCs w:val="24"/>
-        </w:rPr>
-        <w:t>机制</w:t>
+        <w:t>包含一种机制</w:t>
       </w:r>
       <w:r>
         <w:rPr>
@@ -5795,7 +5677,6 @@
         <w:pStyle w:val="Heading1"/>
       </w:pPr>
       <w:r>
-        <w:lastRenderedPageBreak/>
         <w:t xml:space="preserve">8. </w:t>
       </w:r>
       <w:r>
@@ -6137,7 +6018,7 @@
         </w:rPr>
         <w:t>高端图形卡和存储设备。有关更多信息，请参见</w:t>
       </w:r>
-      <w:hyperlink r:id="rId14" w:history="1">
+      <w:hyperlink r:id="rId15" w:history="1">
         <w:r>
           <w:rPr>
             <w:rFonts w:ascii="Microsoft YaHei" w:eastAsia="Microsoft YaHei" w:hAnsi="Microsoft YaHei" w:cs="Microsoft YaHei" w:hint="eastAsia"/>
@@ -7970,6 +7851,7 @@
   <w:style w:type="character" w:default="1" w:styleId="DefaultParagraphFont">
     <w:name w:val="Default Paragraph Font"/>
     <w:uiPriority w:val="1"/>
+    <w:semiHidden/>
     <w:unhideWhenUsed/>
   </w:style>
   <w:style w:type="table" w:default="1" w:styleId="TableNormal">

</xml_diff>